<commit_message>
Gruß in TXT, DOCX und PDF
</commit_message>
<xml_diff>
--- a/demo.docx
+++ b/demo.docx
@@ -134,99 +134,7 @@
           <w:sz w:val="28"/>
           <w:szCs w:val="28"/>
         </w:rPr>
-        <w:t xml:space="preserve">Mein Leben dreht sich um Lernen, </w:t>
-      </w:r>
-      <w:proofErr w:type="gramStart"/>
-      <w:r>
-        <w:rPr>
-          <w:rFonts w:ascii="Times New Roman" w:hAnsi="Times New Roman" w:cs="Times New Roman"/>
-          <w:b/>
-          <w:bCs/>
-          <w:i/>
-          <w:iCs/>
-          <w:sz w:val="28"/>
-          <w:szCs w:val="28"/>
-        </w:rPr>
-        <w:t>Arbeiten(</w:t>
-      </w:r>
-      <w:proofErr w:type="gramEnd"/>
-      <w:r>
-        <w:rPr>
-          <w:rFonts w:ascii="Times New Roman" w:hAnsi="Times New Roman" w:cs="Times New Roman"/>
-          <w:b/>
-          <w:bCs/>
-          <w:i/>
-          <w:iCs/>
-          <w:sz w:val="28"/>
-          <w:szCs w:val="28"/>
-        </w:rPr>
-        <w:t xml:space="preserve">man muss Geld verdienen) und Schlafen. Eine </w:t>
-      </w:r>
-      <w:proofErr w:type="spellStart"/>
-      <w:r>
-        <w:rPr>
-          <w:rFonts w:ascii="Times New Roman" w:hAnsi="Times New Roman" w:cs="Times New Roman"/>
-          <w:b/>
-          <w:bCs/>
-          <w:i/>
-          <w:iCs/>
-          <w:sz w:val="28"/>
-          <w:szCs w:val="28"/>
-        </w:rPr>
-        <w:t>franzözische</w:t>
-      </w:r>
-      <w:proofErr w:type="spellEnd"/>
-      <w:r>
-        <w:rPr>
-          <w:rFonts w:ascii="Times New Roman" w:hAnsi="Times New Roman" w:cs="Times New Roman"/>
-          <w:b/>
-          <w:bCs/>
-          <w:i/>
-          <w:iCs/>
-          <w:sz w:val="28"/>
-          <w:szCs w:val="28"/>
-        </w:rPr>
-        <w:t xml:space="preserve"> Redewendung dafür </w:t>
-      </w:r>
-      <w:proofErr w:type="spellStart"/>
-      <w:proofErr w:type="gramStart"/>
-      <w:r>
-        <w:rPr>
-          <w:rFonts w:ascii="Times New Roman" w:hAnsi="Times New Roman" w:cs="Times New Roman"/>
-          <w:b/>
-          <w:bCs/>
-          <w:i/>
-          <w:iCs/>
-          <w:sz w:val="28"/>
-          <w:szCs w:val="28"/>
-        </w:rPr>
-        <w:t>ist:Metro</w:t>
-      </w:r>
-      <w:proofErr w:type="gramEnd"/>
-      <w:r>
-        <w:rPr>
-          <w:rFonts w:ascii="Times New Roman" w:hAnsi="Times New Roman" w:cs="Times New Roman"/>
-          <w:b/>
-          <w:bCs/>
-          <w:i/>
-          <w:iCs/>
-          <w:sz w:val="28"/>
-          <w:szCs w:val="28"/>
-        </w:rPr>
-        <w:t>-Boulot-Dodo</w:t>
-      </w:r>
-      <w:proofErr w:type="spellEnd"/>
-      <w:r>
-        <w:rPr>
-          <w:rFonts w:ascii="Times New Roman" w:hAnsi="Times New Roman" w:cs="Times New Roman"/>
-          <w:b/>
-          <w:bCs/>
-          <w:i/>
-          <w:iCs/>
-          <w:sz w:val="28"/>
-          <w:szCs w:val="28"/>
-        </w:rPr>
-        <w:t>.</w:t>
+        <w:t>Mein Leben dreht sich um Lernen, Arbeiten(man muss Geld verdienen) und Schlafen. Eine franzözische Redewendung dafür ist:Metro-Boulot-Dodo.</w:t>
       </w:r>
     </w:p>
     <w:p>
@@ -308,6 +216,48 @@
           <w:szCs w:val="28"/>
         </w:rPr>
         <w:t>All dies macht mir Heimweh. Aber ich mich festhalten, um mein Ziel und meine Träume zu erreichen.</w:t>
+      </w:r>
+    </w:p>
+    <w:p>
+      <w:pPr>
+        <w:pStyle w:val="NurText"/>
+        <w:jc w:val="both"/>
+        <w:rPr>
+          <w:rFonts w:ascii="Times New Roman" w:hAnsi="Times New Roman" w:cs="Times New Roman"/>
+          <w:b/>
+          <w:bCs/>
+          <w:i/>
+          <w:iCs/>
+          <w:sz w:val="28"/>
+          <w:szCs w:val="28"/>
+        </w:rPr>
+      </w:pPr>
+    </w:p>
+    <w:p>
+      <w:pPr>
+        <w:pStyle w:val="NurText"/>
+        <w:jc w:val="both"/>
+        <w:rPr>
+          <w:rFonts w:ascii="Times New Roman" w:hAnsi="Times New Roman" w:cs="Times New Roman"/>
+          <w:b/>
+          <w:bCs/>
+          <w:i/>
+          <w:iCs/>
+          <w:sz w:val="28"/>
+          <w:szCs w:val="28"/>
+        </w:rPr>
+      </w:pPr>
+      <w:r>
+        <w:rPr>
+          <w:rFonts w:ascii="Times New Roman" w:hAnsi="Times New Roman" w:cs="Times New Roman"/>
+          <w:b/>
+          <w:bCs/>
+          <w:i/>
+          <w:iCs/>
+          <w:sz w:val="28"/>
+          <w:szCs w:val="28"/>
+        </w:rPr>
+        <w:t>Mit freundlichen Grüßen</w:t>
       </w:r>
     </w:p>
     <w:sectPr>

</xml_diff>